<commit_message>
Translation of Manuscript\11.Preface Pages
</commit_message>
<xml_diff>
--- a/Manuscript/11.Preface Pages - BD 2024.docx
+++ b/Manuscript/11.Preface Pages - BD 2024.docx
@@ -1,6 +1,6 @@
 
 <file path=word/document.xml><?xml version="1.0" encoding="utf-8"?>
-<w:document xmlns:wpc="http://schemas.microsoft.com/office/word/2010/wordprocessingCanvas" xmlns:cx="http://schemas.microsoft.com/office/drawing/2014/chartex" xmlns:cx1="http://schemas.microsoft.com/office/drawing/2015/9/8/chartex" xmlns:cx2="http://schemas.microsoft.com/office/drawing/2015/10/21/chartex" xmlns:cx3="http://schemas.microsoft.com/office/drawing/2016/5/9/chartex" xmlns:cx4="http://schemas.microsoft.com/office/drawing/2016/5/10/chartex" xmlns:cx5="http://schemas.microsoft.com/office/drawing/2016/5/11/chartex" xmlns:cx6="http://schemas.microsoft.com/office/drawing/2016/5/12/chartex" xmlns:cx7="http://schemas.microsoft.com/office/drawing/2016/5/13/chartex" xmlns:cx8="http://schemas.microsoft.com/office/drawing/2016/5/14/chartex" xmlns:mc="http://schemas.openxmlformats.org/markup-compatibility/2006" xmlns:aink="http://schemas.microsoft.com/office/drawing/2016/ink" xmlns:am3d="http://schemas.microsoft.com/office/drawing/2017/model3d" xmlns:o="urn:schemas-microsoft-com:office:office" xmlns:oel="http://schemas.microsoft.com/office/2019/extlst" xmlns:r="http://schemas.openxmlformats.org/officeDocument/2006/relationships" xmlns:m="http://schemas.openxmlformats.org/officeDocument/2006/math" xmlns:v="urn:schemas-microsoft-com:vml" xmlns:wp14="http://schemas.microsoft.com/office/word/2010/wordprocessingDrawing" xmlns:wp="http://schemas.openxmlformats.org/drawingml/2006/wordprocessingDrawing" xmlns:w10="urn:schemas-microsoft-com:office:word" xmlns:w="http://schemas.openxmlformats.org/wordprocessingml/2006/main" xmlns:w14="http://schemas.microsoft.com/office/word/2010/wordml" xmlns:w15="http://schemas.microsoft.com/office/word/2012/wordml" xmlns:w16cex="http://schemas.microsoft.com/office/word/2018/wordml/cex" xmlns:w16cid="http://schemas.microsoft.com/office/word/2016/wordml/cid" xmlns:w16="http://schemas.microsoft.com/office/word/2018/wordml" xmlns:w16sdtdh="http://schemas.microsoft.com/office/word/2020/wordml/sdtdatahash" xmlns:w16se="http://schemas.microsoft.com/office/word/2015/wordml/symex" xmlns:wpg="http://schemas.microsoft.com/office/word/2010/wordprocessingGroup" xmlns:wpi="http://schemas.microsoft.com/office/word/2010/wordprocessingInk" xmlns:wne="http://schemas.microsoft.com/office/word/2006/wordml" xmlns:wps="http://schemas.microsoft.com/office/word/2010/wordprocessingShape" mc:Ignorable="w14 w15 w16se w16cid w16 w16cex w16sdtdh wp14">
+<w:document xmlns:wpc="http://schemas.microsoft.com/office/word/2010/wordprocessingCanvas" xmlns:cx="http://schemas.microsoft.com/office/drawing/2014/chartex" xmlns:cx1="http://schemas.microsoft.com/office/drawing/2015/9/8/chartex" xmlns:cx2="http://schemas.microsoft.com/office/drawing/2015/10/21/chartex" xmlns:cx3="http://schemas.microsoft.com/office/drawing/2016/5/9/chartex" xmlns:cx4="http://schemas.microsoft.com/office/drawing/2016/5/10/chartex" xmlns:cx5="http://schemas.microsoft.com/office/drawing/2016/5/11/chartex" xmlns:cx6="http://schemas.microsoft.com/office/drawing/2016/5/12/chartex" xmlns:cx7="http://schemas.microsoft.com/office/drawing/2016/5/13/chartex" xmlns:cx8="http://schemas.microsoft.com/office/drawing/2016/5/14/chartex" xmlns:mc="http://schemas.openxmlformats.org/markup-compatibility/2006" xmlns:aink="http://schemas.microsoft.com/office/drawing/2016/ink" xmlns:am3d="http://schemas.microsoft.com/office/drawing/2017/model3d" xmlns:o="urn:schemas-microsoft-com:office:office" xmlns:oel="http://schemas.microsoft.com/office/2019/extlst" xmlns:r="http://schemas.openxmlformats.org/officeDocument/2006/relationships" xmlns:m="http://schemas.openxmlformats.org/officeDocument/2006/math" xmlns:v="urn:schemas-microsoft-com:vml" xmlns:wp14="http://schemas.microsoft.com/office/word/2010/wordprocessingDrawing" xmlns:wp="http://schemas.openxmlformats.org/drawingml/2006/wordprocessingDrawing" xmlns:w10="urn:schemas-microsoft-com:office:word" xmlns:w="http://schemas.openxmlformats.org/wordprocessingml/2006/main" xmlns:w14="http://schemas.microsoft.com/office/word/2010/wordml" xmlns:w15="http://schemas.microsoft.com/office/word/2012/wordml" xmlns:w16cex="http://schemas.microsoft.com/office/word/2018/wordml/cex" xmlns:w16cid="http://schemas.microsoft.com/office/word/2016/wordml/cid" xmlns:w16="http://schemas.microsoft.com/office/word/2018/wordml" xmlns:w16du="http://schemas.microsoft.com/office/word/2023/wordml/word16du" xmlns:w16sdtdh="http://schemas.microsoft.com/office/word/2020/wordml/sdtdatahash" xmlns:w16se="http://schemas.microsoft.com/office/word/2015/wordml/symex" xmlns:wpg="http://schemas.microsoft.com/office/word/2010/wordprocessingGroup" xmlns:wpi="http://schemas.microsoft.com/office/word/2010/wordprocessingInk" xmlns:wne="http://schemas.microsoft.com/office/word/2006/wordml" xmlns:wps="http://schemas.microsoft.com/office/word/2010/wordprocessingShape" mc:Ignorable="w14 w15 w16se w16cid w16 w16cex w16sdtdh w16du wp14">
   <w:body>
     <w:p>
       <w:pPr>
@@ -10,6 +10,7 @@
           <w:b/>
           <w:sz w:val="44"/>
           <w:szCs w:val="44"/>
+          <w:lang w:val="pl-PL"/>
         </w:rPr>
       </w:pPr>
       <w:r>
@@ -18,11 +19,18 @@
           <w:b/>
           <w:sz w:val="44"/>
           <w:szCs w:val="44"/>
-        </w:rPr>
-        <w:t>Bitcoin Diploma</w:t>
-      </w:r>
-    </w:p>
-    <w:p/>
+          <w:lang w:val="pl-PL"/>
+        </w:rPr>
+        <w:t>Dyplom Bitcoin</w:t>
+      </w:r>
+    </w:p>
+    <w:p>
+      <w:pPr>
+        <w:rPr>
+          <w:lang w:val="pl-PL"/>
+        </w:rPr>
+      </w:pPr>
+    </w:p>
     <w:p>
       <w:pPr>
         <w:jc w:val="center"/>
@@ -30,6 +38,7 @@
           <w:rFonts w:ascii="Ubuntu" w:hAnsi="Ubuntu"/>
           <w:i/>
           <w:iCs/>
+          <w:lang w:val="pl-PL"/>
         </w:rPr>
       </w:pPr>
       <w:r>
@@ -37,8 +46,9 @@
           <w:rFonts w:ascii="Ubuntu" w:hAnsi="Ubuntu"/>
           <w:i/>
           <w:iCs/>
-        </w:rPr>
-        <w:t>A Ten-Week Transformational Journey</w:t>
+          <w:lang w:val="pl-PL"/>
+        </w:rPr>
+        <w:t>Dziesięciotygodniowa, transformacyjna podróż</w:t>
       </w:r>
     </w:p>
     <w:p>
@@ -48,6 +58,7 @@
           <w:rFonts w:ascii="Ubuntu" w:hAnsi="Ubuntu"/>
           <w:i/>
           <w:iCs/>
+          <w:lang w:val="pl-PL"/>
         </w:rPr>
       </w:pPr>
       <w:r>
@@ -55,8 +66,9 @@
           <w:rFonts w:ascii="Ubuntu" w:hAnsi="Ubuntu"/>
           <w:i/>
           <w:iCs/>
-        </w:rPr>
-        <w:t>through Independent, Impartial,</w:t>
+          <w:lang w:val="pl-PL"/>
+        </w:rPr>
+        <w:t>przez niezależną, bezstronną,</w:t>
       </w:r>
     </w:p>
     <w:p>
@@ -64,6 +76,7 @@
         <w:jc w:val="center"/>
         <w:rPr>
           <w:rFonts w:ascii="Ubuntu" w:hAnsi="Ubuntu"/>
+          <w:lang w:val="pl-PL"/>
         </w:rPr>
       </w:pPr>
       <w:r>
@@ -71,89 +84,206 @@
           <w:rFonts w:ascii="Ubuntu" w:hAnsi="Ubuntu"/>
           <w:i/>
           <w:iCs/>
-        </w:rPr>
-        <w:t>Quality, and Free Education</w:t>
-      </w:r>
-    </w:p>
-    <w:p/>
-    <w:p/>
-    <w:p/>
-    <w:p/>
-    <w:p/>
-    <w:p/>
-    <w:p/>
-    <w:p/>
-    <w:p>
-      <w:pPr>
-        <w:rPr>
-          <w:rFonts w:ascii="Open Sans" w:hAnsi="Open Sans" w:cs="Open Sans"/>
-        </w:rPr>
-      </w:pPr>
-      <w:r>
-        <w:rPr>
-          <w:rFonts w:ascii="Open Sans" w:hAnsi="Open Sans" w:cs="Open Sans"/>
-        </w:rPr>
-        <w:t xml:space="preserve">It is essential to have a firm grasp on the basics of money, its history, and the current financial system before studying </w:t>
+          <w:lang w:val="pl-PL"/>
+        </w:rPr>
+        <w:t>wysokiej jakości i darmową edukację</w:t>
+      </w:r>
+    </w:p>
+    <w:p>
+      <w:pPr>
+        <w:rPr>
+          <w:lang w:val="pl-PL"/>
+        </w:rPr>
+      </w:pPr>
+    </w:p>
+    <w:p>
+      <w:pPr>
+        <w:rPr>
+          <w:lang w:val="pl-PL"/>
+        </w:rPr>
+      </w:pPr>
+    </w:p>
+    <w:p>
+      <w:pPr>
+        <w:rPr>
+          <w:lang w:val="pl-PL"/>
+        </w:rPr>
+      </w:pPr>
+    </w:p>
+    <w:p>
+      <w:pPr>
+        <w:rPr>
+          <w:lang w:val="pl-PL"/>
+        </w:rPr>
+      </w:pPr>
+    </w:p>
+    <w:p>
+      <w:pPr>
+        <w:rPr>
+          <w:lang w:val="pl-PL"/>
+        </w:rPr>
+      </w:pPr>
+    </w:p>
+    <w:p>
+      <w:pPr>
+        <w:rPr>
+          <w:lang w:val="pl-PL"/>
+        </w:rPr>
+      </w:pPr>
+    </w:p>
+    <w:p>
+      <w:pPr>
+        <w:rPr>
+          <w:lang w:val="pl-PL"/>
+        </w:rPr>
+      </w:pPr>
+    </w:p>
+    <w:p>
+      <w:pPr>
+        <w:rPr>
+          <w:lang w:val="pl-PL"/>
+        </w:rPr>
+      </w:pPr>
+    </w:p>
+    <w:p>
+      <w:pPr>
+        <w:rPr>
+          <w:rFonts w:ascii="Open Sans" w:hAnsi="Open Sans" w:cs="Open Sans"/>
+          <w:lang w:val="pl-PL"/>
+        </w:rPr>
+      </w:pPr>
+      <w:r>
+        <w:rPr>
+          <w:rFonts w:ascii="Open Sans" w:hAnsi="Open Sans" w:cs="Open Sans"/>
+          <w:lang w:val="pl-PL"/>
+        </w:rPr>
+        <w:t xml:space="preserve">Zanim zaczniemy uczyć się o </w:t>
       </w:r>
       <w:r>
         <w:rPr>
           <w:rFonts w:ascii="Open Sans" w:hAnsi="Open Sans" w:cs="Open Sans"/>
           <w:color w:val="5230B9"/>
+          <w:lang w:val="pl-PL"/>
         </w:rPr>
         <w:t>Bitcoin</w:t>
       </w:r>
       <w:r>
         <w:rPr>
           <w:rFonts w:ascii="Open Sans" w:hAnsi="Open Sans" w:cs="Open Sans"/>
-        </w:rPr>
-        <w:t xml:space="preserve">. Understanding these concepts provides a strong foundation for comprehending the unique and disruptive nature of </w:t>
-      </w:r>
-      <w:r>
-        <w:rPr>
-          <w:rFonts w:ascii="Open Sans" w:hAnsi="Open Sans" w:cs="Open Sans"/>
           <w:color w:val="5230B9"/>
+          <w:lang w:val="pl-PL"/>
+        </w:rPr>
+        <w:t>ie</w:t>
+      </w:r>
+      <w:r>
+        <w:rPr>
+          <w:rFonts w:ascii="Open Sans" w:hAnsi="Open Sans" w:cs="Open Sans"/>
+          <w:lang w:val="pl-PL"/>
+        </w:rPr>
+        <w:t xml:space="preserve">, niezbędne jest solidne zrozumienie podstaw pieniądza, jego historii oraz obecnego systemu finansowego. Zrozumienie tych pojęć stanowi silny fundament do pojmowania wyjątkowej i rewolucyjnej natury </w:t>
+      </w:r>
+      <w:r>
+        <w:rPr>
+          <w:rFonts w:ascii="Open Sans" w:hAnsi="Open Sans" w:cs="Open Sans"/>
+          <w:color w:val="5230B9"/>
+          <w:lang w:val="pl-PL"/>
         </w:rPr>
         <w:t>Bitcoin</w:t>
       </w:r>
       <w:r>
         <w:rPr>
           <w:rFonts w:ascii="Open Sans" w:hAnsi="Open Sans" w:cs="Open Sans"/>
-        </w:rPr>
-        <w:t xml:space="preserve">. By learning about the evolution of money, you will be able to better understand the potential and limitations of the current financial system and how </w:t>
-      </w:r>
-      <w:r>
-        <w:rPr>
-          <w:rFonts w:ascii="Open Sans" w:hAnsi="Open Sans" w:cs="Open Sans"/>
           <w:color w:val="5230B9"/>
+          <w:lang w:val="pl-PL"/>
+        </w:rPr>
+        <w:t>a</w:t>
+      </w:r>
+      <w:r>
+        <w:rPr>
+          <w:rFonts w:ascii="Open Sans" w:hAnsi="Open Sans" w:cs="Open Sans"/>
+          <w:lang w:val="pl-PL"/>
+        </w:rPr>
+        <w:t xml:space="preserve">. Poznanie ewolucji pieniądza pozwoli lepiej zrozumieć możliwości i ograniczenia obecnego system finansowego oraz to, w jaki sposób </w:t>
+      </w:r>
+      <w:r>
+        <w:rPr>
+          <w:rFonts w:ascii="Open Sans" w:hAnsi="Open Sans" w:cs="Open Sans"/>
+          <w:color w:val="5230B9"/>
+          <w:lang w:val="pl-PL"/>
         </w:rPr>
         <w:t>Bitcoin</w:t>
       </w:r>
       <w:r>
         <w:rPr>
           <w:rFonts w:ascii="Open Sans" w:hAnsi="Open Sans" w:cs="Open Sans"/>
-        </w:rPr>
-        <w:t xml:space="preserve"> aims to address them. Without this foundation, it may be challenging to fully appreciate the significance and potential impact of </w:t>
+          <w:lang w:val="pl-PL"/>
+        </w:rPr>
+        <w:t xml:space="preserve"> stara się je rozwiązać. Bez tej podstawy może być trudno </w:t>
+      </w:r>
+      <w:r>
+        <w:rPr>
+          <w:rFonts w:ascii="Open Sans" w:hAnsi="Open Sans" w:cs="Open Sans"/>
+          <w:lang w:val="pl-PL"/>
+        </w:rPr>
+        <w:t xml:space="preserve">w pełni docenić znaczenie i potencjalny wpływ </w:t>
       </w:r>
       <w:r>
         <w:rPr>
           <w:rFonts w:ascii="Open Sans" w:hAnsi="Open Sans" w:cs="Open Sans"/>
           <w:color w:val="5230B9"/>
-        </w:rPr>
-        <w:t>Bitcoin</w:t>
-      </w:r>
-      <w:r>
-        <w:rPr>
-          <w:rFonts w:ascii="Open Sans" w:hAnsi="Open Sans" w:cs="Open Sans"/>
-        </w:rPr>
-        <w:t>. Trust the process of learning and stay focused, as the reward of a deeper understanding and appreciation of this cutting-edge field will be well worth it.</w:t>
-      </w:r>
-    </w:p>
-    <w:p/>
+          <w:lang w:val="pl-PL"/>
+        </w:rPr>
+        <w:t>Bitcoina</w:t>
+      </w:r>
+      <w:r>
+        <w:rPr>
+          <w:rFonts w:ascii="Open Sans" w:hAnsi="Open Sans" w:cs="Open Sans"/>
+          <w:lang w:val="pl-PL"/>
+        </w:rPr>
+        <w:t xml:space="preserve">. Zaufaj procesowi nauki i </w:t>
+      </w:r>
+      <w:r>
+        <w:rPr>
+          <w:rFonts w:ascii="Open Sans" w:hAnsi="Open Sans" w:cs="Open Sans"/>
+          <w:lang w:val="pl-PL"/>
+        </w:rPr>
+        <w:t>trzymaj uwagę skupioną</w:t>
+      </w:r>
+      <w:r>
+        <w:rPr>
+          <w:rFonts w:ascii="Open Sans" w:hAnsi="Open Sans" w:cs="Open Sans"/>
+          <w:lang w:val="pl-PL"/>
+        </w:rPr>
+        <w:t xml:space="preserve">, </w:t>
+      </w:r>
+      <w:r>
+        <w:rPr>
+          <w:rFonts w:ascii="Open Sans" w:hAnsi="Open Sans" w:cs="Open Sans"/>
+          <w:lang w:val="pl-PL"/>
+        </w:rPr>
+        <w:t xml:space="preserve">gdyż </w:t>
+      </w:r>
+      <w:r>
+        <w:rPr>
+          <w:rFonts w:ascii="Open Sans" w:hAnsi="Open Sans" w:cs="Open Sans"/>
+          <w:lang w:val="pl-PL"/>
+        </w:rPr>
+        <w:t>nagroda w postaci głębszego zrozumienia i docenienia tej nowatorskiej dziedziny będzie tego warta.</w:t>
+      </w:r>
+    </w:p>
+    <w:p>
+      <w:pPr>
+        <w:rPr>
+          <w:lang w:val="pl-PL"/>
+        </w:rPr>
+      </w:pPr>
+    </w:p>
     <w:p>
       <w:pPr>
         <w:rPr>
           <w:i/>
           <w:iCs/>
+          <w:lang w:val="pl-PL"/>
         </w:rPr>
       </w:pPr>
     </w:p>
@@ -167,8 +297,46 @@
 </w:document>
 </file>
 
+<file path=word/endnotes.xml><?xml version="1.0" encoding="utf-8"?>
+<w:endnotes xmlns:wpc="http://schemas.microsoft.com/office/word/2010/wordprocessingCanvas" xmlns:cx="http://schemas.microsoft.com/office/drawing/2014/chartex" xmlns:cx1="http://schemas.microsoft.com/office/drawing/2015/9/8/chartex" xmlns:cx2="http://schemas.microsoft.com/office/drawing/2015/10/21/chartex" xmlns:cx3="http://schemas.microsoft.com/office/drawing/2016/5/9/chartex" xmlns:cx4="http://schemas.microsoft.com/office/drawing/2016/5/10/chartex" xmlns:cx5="http://schemas.microsoft.com/office/drawing/2016/5/11/chartex" xmlns:cx6="http://schemas.microsoft.com/office/drawing/2016/5/12/chartex" xmlns:cx7="http://schemas.microsoft.com/office/drawing/2016/5/13/chartex" xmlns:cx8="http://schemas.microsoft.com/office/drawing/2016/5/14/chartex" xmlns:mc="http://schemas.openxmlformats.org/markup-compatibility/2006" xmlns:aink="http://schemas.microsoft.com/office/drawing/2016/ink" xmlns:am3d="http://schemas.microsoft.com/office/drawing/2017/model3d" xmlns:o="urn:schemas-microsoft-com:office:office" xmlns:oel="http://schemas.microsoft.com/office/2019/extlst" xmlns:r="http://schemas.openxmlformats.org/officeDocument/2006/relationships" xmlns:m="http://schemas.openxmlformats.org/officeDocument/2006/math" xmlns:v="urn:schemas-microsoft-com:vml" xmlns:wp14="http://schemas.microsoft.com/office/word/2010/wordprocessingDrawing" xmlns:wp="http://schemas.openxmlformats.org/drawingml/2006/wordprocessingDrawing" xmlns:w10="urn:schemas-microsoft-com:office:word" xmlns:w="http://schemas.openxmlformats.org/wordprocessingml/2006/main" xmlns:w14="http://schemas.microsoft.com/office/word/2010/wordml" xmlns:w15="http://schemas.microsoft.com/office/word/2012/wordml" xmlns:w16cex="http://schemas.microsoft.com/office/word/2018/wordml/cex" xmlns:w16cid="http://schemas.microsoft.com/office/word/2016/wordml/cid" xmlns:w16="http://schemas.microsoft.com/office/word/2018/wordml" xmlns:w16du="http://schemas.microsoft.com/office/word/2023/wordml/word16du" xmlns:w16sdtdh="http://schemas.microsoft.com/office/word/2020/wordml/sdtdatahash" xmlns:w16se="http://schemas.microsoft.com/office/word/2015/wordml/symex" xmlns:wpg="http://schemas.microsoft.com/office/word/2010/wordprocessingGroup" xmlns:wpi="http://schemas.microsoft.com/office/word/2010/wordprocessingInk" xmlns:wne="http://schemas.microsoft.com/office/word/2006/wordml" xmlns:wps="http://schemas.microsoft.com/office/word/2010/wordprocessingShape" mc:Ignorable="w14 w15 w16se w16cid w16 w16cex w16sdtdh w16du wp14">
+  <w:endnote w:type="separator" w:id="-1">
+    <w:p>
+      <w:r>
+        <w:separator/>
+      </w:r>
+    </w:p>
+  </w:endnote>
+  <w:endnote w:type="continuationSeparator" w:id="0">
+    <w:p>
+      <w:r>
+        <w:continuationSeparator/>
+      </w:r>
+    </w:p>
+  </w:endnote>
+</w:endnotes>
+</file>
+
+<file path=word/footnotes.xml><?xml version="1.0" encoding="utf-8"?>
+<w:footnotes xmlns:wpc="http://schemas.microsoft.com/office/word/2010/wordprocessingCanvas" xmlns:cx="http://schemas.microsoft.com/office/drawing/2014/chartex" xmlns:cx1="http://schemas.microsoft.com/office/drawing/2015/9/8/chartex" xmlns:cx2="http://schemas.microsoft.com/office/drawing/2015/10/21/chartex" xmlns:cx3="http://schemas.microsoft.com/office/drawing/2016/5/9/chartex" xmlns:cx4="http://schemas.microsoft.com/office/drawing/2016/5/10/chartex" xmlns:cx5="http://schemas.microsoft.com/office/drawing/2016/5/11/chartex" xmlns:cx6="http://schemas.microsoft.com/office/drawing/2016/5/12/chartex" xmlns:cx7="http://schemas.microsoft.com/office/drawing/2016/5/13/chartex" xmlns:cx8="http://schemas.microsoft.com/office/drawing/2016/5/14/chartex" xmlns:mc="http://schemas.openxmlformats.org/markup-compatibility/2006" xmlns:aink="http://schemas.microsoft.com/office/drawing/2016/ink" xmlns:am3d="http://schemas.microsoft.com/office/drawing/2017/model3d" xmlns:o="urn:schemas-microsoft-com:office:office" xmlns:oel="http://schemas.microsoft.com/office/2019/extlst" xmlns:r="http://schemas.openxmlformats.org/officeDocument/2006/relationships" xmlns:m="http://schemas.openxmlformats.org/officeDocument/2006/math" xmlns:v="urn:schemas-microsoft-com:vml" xmlns:wp14="http://schemas.microsoft.com/office/word/2010/wordprocessingDrawing" xmlns:wp="http://schemas.openxmlformats.org/drawingml/2006/wordprocessingDrawing" xmlns:w10="urn:schemas-microsoft-com:office:word" xmlns:w="http://schemas.openxmlformats.org/wordprocessingml/2006/main" xmlns:w14="http://schemas.microsoft.com/office/word/2010/wordml" xmlns:w15="http://schemas.microsoft.com/office/word/2012/wordml" xmlns:w16cex="http://schemas.microsoft.com/office/word/2018/wordml/cex" xmlns:w16cid="http://schemas.microsoft.com/office/word/2016/wordml/cid" xmlns:w16="http://schemas.microsoft.com/office/word/2018/wordml" xmlns:w16du="http://schemas.microsoft.com/office/word/2023/wordml/word16du" xmlns:w16sdtdh="http://schemas.microsoft.com/office/word/2020/wordml/sdtdatahash" xmlns:w16se="http://schemas.microsoft.com/office/word/2015/wordml/symex" xmlns:wpg="http://schemas.microsoft.com/office/word/2010/wordprocessingGroup" xmlns:wpi="http://schemas.microsoft.com/office/word/2010/wordprocessingInk" xmlns:wne="http://schemas.microsoft.com/office/word/2006/wordml" xmlns:wps="http://schemas.microsoft.com/office/word/2010/wordprocessingShape" mc:Ignorable="w14 w15 w16se w16cid w16 w16cex w16sdtdh w16du wp14">
+  <w:footnote w:type="separator" w:id="-1">
+    <w:p>
+      <w:r>
+        <w:separator/>
+      </w:r>
+    </w:p>
+  </w:footnote>
+  <w:footnote w:type="continuationSeparator" w:id="0">
+    <w:p>
+      <w:r>
+        <w:continuationSeparator/>
+      </w:r>
+    </w:p>
+  </w:footnote>
+</w:footnotes>
+</file>
+
 <file path=word/styles.xml><?xml version="1.0" encoding="utf-8"?>
-<w:styles xmlns:mc="http://schemas.openxmlformats.org/markup-compatibility/2006" xmlns:r="http://schemas.openxmlformats.org/officeDocument/2006/relationships" xmlns:w="http://schemas.openxmlformats.org/wordprocessingml/2006/main" xmlns:w14="http://schemas.microsoft.com/office/word/2010/wordml" xmlns:w15="http://schemas.microsoft.com/office/word/2012/wordml" xmlns:w16cex="http://schemas.microsoft.com/office/word/2018/wordml/cex" xmlns:w16cid="http://schemas.microsoft.com/office/word/2016/wordml/cid" xmlns:w16="http://schemas.microsoft.com/office/word/2018/wordml" xmlns:w16sdtdh="http://schemas.microsoft.com/office/word/2020/wordml/sdtdatahash" xmlns:w16se="http://schemas.microsoft.com/office/word/2015/wordml/symex" mc:Ignorable="w14 w15 w16se w16cid w16 w16cex w16sdtdh">
+<w:styles xmlns:mc="http://schemas.openxmlformats.org/markup-compatibility/2006" xmlns:r="http://schemas.openxmlformats.org/officeDocument/2006/relationships" xmlns:w="http://schemas.openxmlformats.org/wordprocessingml/2006/main" xmlns:w14="http://schemas.microsoft.com/office/word/2010/wordml" xmlns:w15="http://schemas.microsoft.com/office/word/2012/wordml" xmlns:w16cex="http://schemas.microsoft.com/office/word/2018/wordml/cex" xmlns:w16cid="http://schemas.microsoft.com/office/word/2016/wordml/cid" xmlns:w16="http://schemas.microsoft.com/office/word/2018/wordml" xmlns:w16du="http://schemas.microsoft.com/office/word/2023/wordml/word16du" xmlns:w16sdtdh="http://schemas.microsoft.com/office/word/2020/wordml/sdtdatahash" xmlns:w16se="http://schemas.microsoft.com/office/word/2015/wordml/symex" mc:Ignorable="w14 w15 w16se w16cid w16 w16cex w16sdtdh w16du">
   <w:docDefaults>
     <w:rPrDefault>
       <w:rPr>
@@ -560,7 +728,7 @@
     <w:lsdException w:name="Unresolved Mention" w:semiHidden="1" w:unhideWhenUsed="1"/>
     <w:lsdException w:name="Smart Link" w:semiHidden="1" w:unhideWhenUsed="1"/>
   </w:latentStyles>
-  <w:style w:type="paragraph" w:default="1" w:styleId="Normal">
+  <w:style w:type="paragraph" w:default="1" w:styleId="Normalny">
     <w:name w:val="Normal"/>
     <w:qFormat/>
     <w:rsid w:val="00294A1A"/>
@@ -570,13 +738,13 @@
       <w14:ligatures w14:val="none"/>
     </w:rPr>
   </w:style>
-  <w:style w:type="character" w:default="1" w:styleId="DefaultParagraphFont">
+  <w:style w:type="character" w:default="1" w:styleId="Domylnaczcionkaakapitu">
     <w:name w:val="Default Paragraph Font"/>
     <w:uiPriority w:val="1"/>
     <w:semiHidden/>
     <w:unhideWhenUsed/>
   </w:style>
-  <w:style w:type="table" w:default="1" w:styleId="TableNormal">
+  <w:style w:type="table" w:default="1" w:styleId="Standardowy">
     <w:name w:val="Normal Table"/>
     <w:uiPriority w:val="99"/>
     <w:semiHidden/>
@@ -591,11 +759,63 @@
       </w:tblCellMar>
     </w:tblPr>
   </w:style>
-  <w:style w:type="numbering" w:default="1" w:styleId="NoList">
+  <w:style w:type="numbering" w:default="1" w:styleId="Bezlisty">
     <w:name w:val="No List"/>
     <w:uiPriority w:val="99"/>
     <w:semiHidden/>
     <w:unhideWhenUsed/>
+  </w:style>
+  <w:style w:type="paragraph" w:styleId="Nagwek">
+    <w:name w:val="header"/>
+    <w:basedOn w:val="Normalny"/>
+    <w:link w:val="NagwekZnak"/>
+    <w:uiPriority w:val="99"/>
+    <w:unhideWhenUsed/>
+    <w:rsid w:val="00646DF0"/>
+    <w:pPr>
+      <w:tabs>
+        <w:tab w:val="center" w:pos="4703"/>
+        <w:tab w:val="right" w:pos="9406"/>
+      </w:tabs>
+    </w:pPr>
+  </w:style>
+  <w:style w:type="character" w:customStyle="1" w:styleId="NagwekZnak">
+    <w:name w:val="Nagłówek Znak"/>
+    <w:basedOn w:val="Domylnaczcionkaakapitu"/>
+    <w:link w:val="Nagwek"/>
+    <w:uiPriority w:val="99"/>
+    <w:rsid w:val="00646DF0"/>
+    <w:rPr>
+      <w:rFonts w:ascii="Calibri" w:eastAsia="Calibri" w:hAnsi="Calibri" w:cs="Calibri"/>
+      <w:kern w:val="0"/>
+      <w14:ligatures w14:val="none"/>
+    </w:rPr>
+  </w:style>
+  <w:style w:type="paragraph" w:styleId="Stopka">
+    <w:name w:val="footer"/>
+    <w:basedOn w:val="Normalny"/>
+    <w:link w:val="StopkaZnak"/>
+    <w:uiPriority w:val="99"/>
+    <w:unhideWhenUsed/>
+    <w:rsid w:val="00646DF0"/>
+    <w:pPr>
+      <w:tabs>
+        <w:tab w:val="center" w:pos="4703"/>
+        <w:tab w:val="right" w:pos="9406"/>
+      </w:tabs>
+    </w:pPr>
+  </w:style>
+  <w:style w:type="character" w:customStyle="1" w:styleId="StopkaZnak">
+    <w:name w:val="Stopka Znak"/>
+    <w:basedOn w:val="Domylnaczcionkaakapitu"/>
+    <w:link w:val="Stopka"/>
+    <w:uiPriority w:val="99"/>
+    <w:rsid w:val="00646DF0"/>
+    <w:rPr>
+      <w:rFonts w:ascii="Calibri" w:eastAsia="Calibri" w:hAnsi="Calibri" w:cs="Calibri"/>
+      <w:kern w:val="0"/>
+      <w14:ligatures w14:val="none"/>
+    </w:rPr>
   </w:style>
 </w:styles>
 </file>

</xml_diff>